<commit_message>
formatted and added plots by status plots
</commit_message>
<xml_diff>
--- a/Biodiversity DRAFT.docx
+++ b/Biodiversity DRAFT.docx
@@ -7,15 +7,7 @@
         <w:pStyle w:val="graf"/>
       </w:pPr>
       <w:r>
-        <w:t xml:space="preserve">As an aspiring data scientist enrolled in </w:t>
-      </w:r>
-      <w:proofErr w:type="spellStart"/>
-      <w:r>
-        <w:t>CodeCademy’s</w:t>
-      </w:r>
-      <w:proofErr w:type="spellEnd"/>
-      <w:r>
-        <w:t xml:space="preserve"> DS program, I’ve been asked to conduct </w:t>
+        <w:t xml:space="preserve">As an aspiring data scientist enrolled in CodeCademy’s DS program, I’ve been asked to conduct </w:t>
       </w:r>
       <w:r>
         <w:t xml:space="preserve">an analysis </w:t>
@@ -136,30 +128,25 @@
       <w:r>
         <w:t xml:space="preserve">, for example </w:t>
       </w:r>
-      <w:proofErr w:type="spellStart"/>
-      <w:r>
-        <w:t>Echinochloa</w:t>
-      </w:r>
-      <w:proofErr w:type="spellEnd"/>
+      <w:r>
+        <w:t xml:space="preserve">Echinochloa </w:t>
+      </w:r>
+      <w:r>
+        <w:t>C</w:t>
+      </w:r>
+      <w:r>
+        <w:t>rus-</w:t>
+      </w:r>
+      <w:r>
+        <w:t>G</w:t>
+      </w:r>
+      <w:r>
+        <w:t>alli</w:t>
+      </w:r>
       <w:r>
         <w:t xml:space="preserve"> </w:t>
       </w:r>
       <w:r>
-        <w:t>C</w:t>
-      </w:r>
-      <w:r>
-        <w:t>rus-</w:t>
-      </w:r>
-      <w:r>
-        <w:t>G</w:t>
-      </w:r>
-      <w:r>
-        <w:t>alli</w:t>
-      </w:r>
-      <w:r>
-        <w:t xml:space="preserve"> </w:t>
-      </w:r>
-      <w:r>
         <w:t xml:space="preserve">is listed twice </w:t>
       </w:r>
       <w:r>
@@ -175,6 +162,9 @@
         <w:jc w:val="center"/>
       </w:pPr>
       <w:r>
+        <w:rPr>
+          <w:noProof/>
+        </w:rPr>
         <w:drawing>
           <wp:inline distT="0" distB="0" distL="0" distR="0" wp14:anchorId="0B499DCB" wp14:editId="060B0E57">
             <wp:extent cx="5943600" cy="1848485"/>
@@ -219,14 +209,12 @@
       <w:r>
         <w:t xml:space="preserve">Similar issues exist in the </w:t>
       </w:r>
-      <w:proofErr w:type="spellStart"/>
       <w:r>
         <w:t>S</w:t>
       </w:r>
       <w:r>
         <w:t>pecies_info</w:t>
       </w:r>
-      <w:proofErr w:type="spellEnd"/>
       <w:r>
         <w:t xml:space="preserve"> data. </w:t>
       </w:r>
@@ -243,6 +231,9 @@
         <w:jc w:val="center"/>
       </w:pPr>
       <w:r>
+        <w:rPr>
+          <w:noProof/>
+        </w:rPr>
         <w:drawing>
           <wp:inline distT="0" distB="0" distL="0" distR="0" wp14:anchorId="4BEA163C" wp14:editId="04F3A6D5">
             <wp:extent cx="5053263" cy="924812"/>
@@ -307,15 +298,7 @@
         <w:t>park was kept, and all other observations removed.</w:t>
       </w:r>
       <w:r>
-        <w:t xml:space="preserve"> In a similar manner, when cleaning up the </w:t>
-      </w:r>
-      <w:proofErr w:type="spellStart"/>
-      <w:r>
-        <w:t>species_info</w:t>
-      </w:r>
-      <w:proofErr w:type="spellEnd"/>
-      <w:r>
-        <w:t xml:space="preserve"> data, </w:t>
+        <w:t xml:space="preserve"> In a similar manner, when cleaning up the species_info data, </w:t>
       </w:r>
       <w:r>
         <w:t>the most conservative (most troubled) conservation status was kept, dropping all other rows per spe</w:t>
@@ -355,13 +338,8 @@
       <w:r>
         <w:t xml:space="preserve">It appears that duplication happens within the common names as well. </w:t>
       </w:r>
-      <w:proofErr w:type="spellStart"/>
-      <w:r>
-        <w:t>Dicranum</w:t>
-      </w:r>
-      <w:proofErr w:type="spellEnd"/>
-      <w:r>
-        <w:t xml:space="preserve"> Moss is the common name for at least seven </w:t>
+      <w:r>
+        <w:t xml:space="preserve">Dicranum Moss is the common name for at least seven </w:t>
       </w:r>
       <w:r>
         <w:t>unique species of moss.</w:t>
@@ -373,6 +351,9 @@
         <w:jc w:val="center"/>
       </w:pPr>
       <w:r>
+        <w:rPr>
+          <w:noProof/>
+        </w:rPr>
         <w:drawing>
           <wp:inline distT="0" distB="0" distL="0" distR="0" wp14:anchorId="4A6E35B4" wp14:editId="16B55A16">
             <wp:extent cx="4349416" cy="1727220"/>
@@ -533,7 +514,16 @@
         <w:t xml:space="preserve">almost </w:t>
       </w:r>
       <w:r>
-        <w:t>mirrored by the total observations of each category across all parks.</w:t>
+        <w:t>mirrored by the total observations of each category across all parks</w:t>
+      </w:r>
+      <w:r>
+        <w:t xml:space="preserve"> – reptiles eked out a win over the </w:t>
+      </w:r>
+      <w:r>
+        <w:t>amphibians</w:t>
+      </w:r>
+      <w:r>
+        <w:t>.</w:t>
       </w:r>
     </w:p>
     <w:p>
@@ -807,13 +797,22 @@
         <w:pStyle w:val="graf"/>
       </w:pPr>
       <w:r>
-        <w:t>Observations per Park</w:t>
-      </w:r>
-    </w:p>
-    <w:p>
-      <w:pPr>
-        <w:pStyle w:val="graf"/>
-      </w:pPr>
+        <w:t xml:space="preserve">Observations </w:t>
+      </w:r>
+      <w:r>
+        <w:t xml:space="preserve">by Status </w:t>
+      </w:r>
+      <w:r>
+        <w:t>per Park</w:t>
+      </w:r>
+    </w:p>
+    <w:p>
+      <w:pPr>
+        <w:pStyle w:val="graf"/>
+      </w:pPr>
+      <w:r>
+        <w:t>When we break these observations down by park, we can see…</w:t>
+      </w:r>
     </w:p>
     <w:p>
       <w:pPr>
@@ -821,6 +820,20 @@
       </w:pPr>
       <w:r>
         <w:lastRenderedPageBreak/>
+        <w:t xml:space="preserve">For more views of </w:t>
+      </w:r>
+      <w:r>
+        <w:t xml:space="preserve">conservation status observations, see Appendix B </w:t>
+      </w:r>
+      <w:r>
+        <w:t>#### LINK ####</w:t>
+      </w:r>
+    </w:p>
+    <w:p>
+      <w:pPr>
+        <w:pStyle w:val="graf"/>
+      </w:pPr>
+      <w:r>
         <w:t>Park Size</w:t>
       </w:r>
     </w:p>
@@ -897,6 +910,22 @@
       </w:pPr>
       <w:r>
         <w:t>Link to notebook on git</w:t>
+      </w:r>
+    </w:p>
+    <w:p>
+      <w:pPr>
+        <w:pStyle w:val="graf"/>
+        <w:rPr>
+          <w:b/>
+          <w:bCs/>
+        </w:rPr>
+      </w:pPr>
+      <w:r>
+        <w:rPr>
+          <w:b/>
+          <w:bCs/>
+        </w:rPr>
+        <w:t>Appendix B – Conservation Status Views</w:t>
       </w:r>
     </w:p>
     <w:p>

</xml_diff>